<commit_message>
Recent Updates during Laptop Change
</commit_message>
<xml_diff>
--- a/Resume/Bhadravathi Srinivasa Murthy, Nagendra- Endava.docx
+++ b/Resume/Bhadravathi Srinivasa Murthy, Nagendra- Endava.docx
@@ -120,15 +120,23 @@
           <w:b/>
           <w:bCs/>
         </w:rPr>
-        <w:t>Experience of 2</w:t>
-      </w:r>
-      <w:r>
-        <w:rPr>
-          <w:rFonts w:ascii="Times New Roman" w:hAnsi="Times New Roman" w:cs="Times New Roman"/>
-          <w:b/>
-          <w:bCs/>
-        </w:rPr>
-        <w:t xml:space="preserve">.5 </w:t>
+        <w:t xml:space="preserve">Experience of </w:t>
+      </w:r>
+      <w:r>
+        <w:rPr>
+          <w:rFonts w:ascii="Times New Roman" w:hAnsi="Times New Roman" w:cs="Times New Roman"/>
+          <w:b/>
+          <w:bCs/>
+        </w:rPr>
+        <w:t>3</w:t>
+      </w:r>
+      <w:r>
+        <w:rPr>
+          <w:rFonts w:ascii="Times New Roman" w:hAnsi="Times New Roman" w:cs="Times New Roman"/>
+          <w:b/>
+          <w:bCs/>
+        </w:rPr>
+        <w:t xml:space="preserve"> </w:t>
       </w:r>
       <w:r>
         <w:rPr>
@@ -178,14 +186,12 @@
         </w:rPr>
         <w:t xml:space="preserve">, and </w:t>
       </w:r>
-      <w:proofErr w:type="spellStart"/>
       <w:r>
         <w:rPr>
           <w:rFonts w:ascii="Times New Roman" w:hAnsi="Times New Roman" w:cs="Times New Roman"/>
         </w:rPr>
         <w:t>PostGreSQL</w:t>
       </w:r>
-      <w:proofErr w:type="spellEnd"/>
       <w:r>
         <w:rPr>
           <w:rFonts w:ascii="Times New Roman" w:hAnsi="Times New Roman" w:cs="Times New Roman"/>
@@ -334,21 +340,19 @@
         <w:rPr>
           <w:rFonts w:ascii="Times New Roman" w:hAnsi="Times New Roman" w:cs="Times New Roman"/>
         </w:rPr>
-        <w:t xml:space="preserve"> utilizing Kubernetes tools such as Quay, </w:t>
-      </w:r>
-      <w:proofErr w:type="spellStart"/>
-      <w:r>
-        <w:rPr>
-          <w:rFonts w:ascii="Times New Roman" w:hAnsi="Times New Roman" w:cs="Times New Roman"/>
-        </w:rPr>
-        <w:t>ArgoCD</w:t>
-      </w:r>
-      <w:proofErr w:type="spellEnd"/>
-      <w:r>
-        <w:rPr>
-          <w:rFonts w:ascii="Times New Roman" w:hAnsi="Times New Roman" w:cs="Times New Roman"/>
-        </w:rPr>
-        <w:t>, Hermes,</w:t>
+        <w:t xml:space="preserve"> utilizing Kubernetes tools such as Quay, ArgoCD, Hermes,</w:t>
+      </w:r>
+      <w:r>
+        <w:rPr>
+          <w:rFonts w:ascii="Times New Roman" w:hAnsi="Times New Roman" w:cs="Times New Roman"/>
+        </w:rPr>
+        <w:t xml:space="preserve"> ConfigServer</w:t>
+      </w:r>
+      <w:r>
+        <w:rPr>
+          <w:rFonts w:ascii="Times New Roman" w:hAnsi="Times New Roman" w:cs="Times New Roman"/>
+        </w:rPr>
+        <w:t>,</w:t>
       </w:r>
       <w:r>
         <w:rPr>
@@ -356,19 +360,17 @@
         </w:rPr>
         <w:t xml:space="preserve"> </w:t>
       </w:r>
-      <w:proofErr w:type="spellStart"/>
-      <w:r>
-        <w:rPr>
-          <w:rFonts w:ascii="Times New Roman" w:hAnsi="Times New Roman" w:cs="Times New Roman"/>
-        </w:rPr>
-        <w:t>ConfigServer</w:t>
-      </w:r>
-      <w:proofErr w:type="spellEnd"/>
-      <w:r>
-        <w:rPr>
-          <w:rFonts w:ascii="Times New Roman" w:hAnsi="Times New Roman" w:cs="Times New Roman"/>
-        </w:rPr>
-        <w:t>,</w:t>
+      <w:r>
+        <w:rPr>
+          <w:rFonts w:ascii="Times New Roman" w:hAnsi="Times New Roman" w:cs="Times New Roman"/>
+        </w:rPr>
+        <w:t xml:space="preserve">AppExpress </w:t>
+      </w:r>
+      <w:r>
+        <w:rPr>
+          <w:rFonts w:ascii="Times New Roman" w:hAnsi="Times New Roman" w:cs="Times New Roman"/>
+        </w:rPr>
+        <w:t>and the OpenShift console, along</w:t>
       </w:r>
       <w:r>
         <w:rPr>
@@ -376,32 +378,6 @@
         </w:rPr>
         <w:t xml:space="preserve"> </w:t>
       </w:r>
-      <w:proofErr w:type="spellStart"/>
-      <w:r>
-        <w:rPr>
-          <w:rFonts w:ascii="Times New Roman" w:hAnsi="Times New Roman" w:cs="Times New Roman"/>
-        </w:rPr>
-        <w:t>AppExpress</w:t>
-      </w:r>
-      <w:proofErr w:type="spellEnd"/>
-      <w:r>
-        <w:rPr>
-          <w:rFonts w:ascii="Times New Roman" w:hAnsi="Times New Roman" w:cs="Times New Roman"/>
-        </w:rPr>
-        <w:t xml:space="preserve"> </w:t>
-      </w:r>
-      <w:r>
-        <w:rPr>
-          <w:rFonts w:ascii="Times New Roman" w:hAnsi="Times New Roman" w:cs="Times New Roman"/>
-        </w:rPr>
-        <w:t>and the OpenShift console, along</w:t>
-      </w:r>
-      <w:r>
-        <w:rPr>
-          <w:rFonts w:ascii="Times New Roman" w:hAnsi="Times New Roman" w:cs="Times New Roman"/>
-        </w:rPr>
-        <w:t xml:space="preserve"> </w:t>
-      </w:r>
       <w:r>
         <w:rPr>
           <w:rFonts w:ascii="Times New Roman" w:hAnsi="Times New Roman" w:cs="Times New Roman"/>
@@ -424,27 +400,13 @@
         <w:rPr>
           <w:rFonts w:ascii="Times New Roman" w:hAnsi="Times New Roman" w:cs="Times New Roman"/>
         </w:rPr>
-        <w:t xml:space="preserve">Splunk, Dynatrace and </w:t>
-      </w:r>
-      <w:proofErr w:type="spellStart"/>
-      <w:r>
-        <w:rPr>
-          <w:rFonts w:ascii="Times New Roman" w:hAnsi="Times New Roman" w:cs="Times New Roman"/>
-        </w:rPr>
-        <w:t>NewRe</w:t>
-      </w:r>
-      <w:r>
-        <w:rPr>
-          <w:rFonts w:ascii="Times New Roman" w:hAnsi="Times New Roman" w:cs="Times New Roman"/>
-        </w:rPr>
-        <w:t>lics</w:t>
-      </w:r>
-      <w:proofErr w:type="spellEnd"/>
-      <w:r>
-        <w:rPr>
-          <w:rFonts w:ascii="Times New Roman" w:hAnsi="Times New Roman" w:cs="Times New Roman"/>
-        </w:rPr>
-        <w:t>.</w:t>
+        <w:t>Splunk, Dynatrace and NewRe</w:t>
+      </w:r>
+      <w:r>
+        <w:rPr>
+          <w:rFonts w:ascii="Times New Roman" w:hAnsi="Times New Roman" w:cs="Times New Roman"/>
+        </w:rPr>
+        <w:t>lics.</w:t>
       </w:r>
     </w:p>
     <w:p>
@@ -766,21 +728,7 @@
         <w:rPr>
           <w:rFonts w:ascii="Times New Roman" w:hAnsi="Times New Roman" w:cs="Times New Roman"/>
         </w:rPr>
-        <w:t xml:space="preserve">, </w:t>
-      </w:r>
-      <w:proofErr w:type="spellStart"/>
-      <w:r>
-        <w:rPr>
-          <w:rFonts w:ascii="Times New Roman" w:hAnsi="Times New Roman" w:cs="Times New Roman"/>
-        </w:rPr>
-        <w:t>SpringBoot</w:t>
-      </w:r>
-      <w:proofErr w:type="spellEnd"/>
-      <w:r>
-        <w:rPr>
-          <w:rFonts w:ascii="Times New Roman" w:hAnsi="Times New Roman" w:cs="Times New Roman"/>
-        </w:rPr>
-        <w:t xml:space="preserve"> .</w:t>
+        <w:t>, SpringBoot .</w:t>
       </w:r>
     </w:p>
     <w:p>
@@ -874,19 +822,11 @@
         </w:rPr>
         <w:t xml:space="preserve"> : </w:t>
       </w:r>
-      <w:proofErr w:type="spellStart"/>
-      <w:r>
-        <w:rPr>
-          <w:rFonts w:ascii="Times New Roman" w:hAnsi="Times New Roman" w:cs="Times New Roman"/>
-        </w:rPr>
-        <w:t>PostGre</w:t>
-      </w:r>
-      <w:proofErr w:type="spellEnd"/>
-      <w:r>
-        <w:rPr>
-          <w:rFonts w:ascii="Times New Roman" w:hAnsi="Times New Roman" w:cs="Times New Roman"/>
-        </w:rPr>
-        <w:t xml:space="preserve"> SQL</w:t>
+      <w:r>
+        <w:rPr>
+          <w:rFonts w:ascii="Times New Roman" w:hAnsi="Times New Roman" w:cs="Times New Roman"/>
+        </w:rPr>
+        <w:t>PostGre SQL</w:t>
       </w:r>
       <w:r>
         <w:rPr>
@@ -966,49 +906,7 @@
         <w:rPr>
           <w:rFonts w:ascii="Times New Roman" w:eastAsia="Roboto Light" w:hAnsi="Times New Roman" w:cs="Times New Roman"/>
         </w:rPr>
-        <w:t xml:space="preserve">CI/CD Jenkins, Hermes, </w:t>
-      </w:r>
-      <w:proofErr w:type="spellStart"/>
-      <w:r>
-        <w:rPr>
-          <w:rFonts w:ascii="Times New Roman" w:eastAsia="Roboto Light" w:hAnsi="Times New Roman" w:cs="Times New Roman"/>
-        </w:rPr>
-        <w:t>ArgoCD</w:t>
-      </w:r>
-      <w:proofErr w:type="spellEnd"/>
-      <w:r>
-        <w:rPr>
-          <w:rFonts w:ascii="Times New Roman" w:eastAsia="Roboto Light" w:hAnsi="Times New Roman" w:cs="Times New Roman"/>
-        </w:rPr>
-        <w:t xml:space="preserve">, Quay, </w:t>
-      </w:r>
-      <w:proofErr w:type="spellStart"/>
-      <w:r>
-        <w:rPr>
-          <w:rFonts w:ascii="Times New Roman" w:eastAsia="Roboto Light" w:hAnsi="Times New Roman" w:cs="Times New Roman"/>
-        </w:rPr>
-        <w:t>AppExpress</w:t>
-      </w:r>
-      <w:proofErr w:type="spellEnd"/>
-      <w:r>
-        <w:rPr>
-          <w:rFonts w:ascii="Times New Roman" w:eastAsia="Roboto Light" w:hAnsi="Times New Roman" w:cs="Times New Roman"/>
-        </w:rPr>
-        <w:t xml:space="preserve">, </w:t>
-      </w:r>
-      <w:proofErr w:type="spellStart"/>
-      <w:r>
-        <w:rPr>
-          <w:rFonts w:ascii="Times New Roman" w:eastAsia="Roboto Light" w:hAnsi="Times New Roman" w:cs="Times New Roman"/>
-        </w:rPr>
-        <w:t>Openshift</w:t>
-      </w:r>
-      <w:proofErr w:type="spellEnd"/>
-      <w:r>
-        <w:rPr>
-          <w:rFonts w:ascii="Times New Roman" w:eastAsia="Roboto Light" w:hAnsi="Times New Roman" w:cs="Times New Roman"/>
-        </w:rPr>
-        <w:t xml:space="preserve"> Platform, Config Server</w:t>
+        <w:t>CI/CD Jenkins, Hermes, ArgoCD, Quay, AppExpress, Openshift Platform, Config Server</w:t>
       </w:r>
       <w:r>
         <w:rPr>
@@ -1051,21 +949,7 @@
         <w:rPr>
           <w:rFonts w:ascii="Times New Roman" w:eastAsia="Roboto Light" w:hAnsi="Times New Roman" w:cs="Times New Roman"/>
         </w:rPr>
-        <w:t xml:space="preserve">Monitoring tools : </w:t>
-      </w:r>
-      <w:proofErr w:type="spellStart"/>
-      <w:r>
-        <w:rPr>
-          <w:rFonts w:ascii="Times New Roman" w:eastAsia="Roboto Light" w:hAnsi="Times New Roman" w:cs="Times New Roman"/>
-        </w:rPr>
-        <w:t>Newrelic</w:t>
-      </w:r>
-      <w:proofErr w:type="spellEnd"/>
-      <w:r>
-        <w:rPr>
-          <w:rFonts w:ascii="Times New Roman" w:eastAsia="Roboto Light" w:hAnsi="Times New Roman" w:cs="Times New Roman"/>
-        </w:rPr>
-        <w:t xml:space="preserve">, </w:t>
+        <w:t xml:space="preserve">Monitoring tools : Newrelic, </w:t>
       </w:r>
       <w:r>
         <w:rPr>
@@ -1583,14 +1467,7 @@
           <w:rFonts w:ascii="Times New Roman" w:hAnsi="Times New Roman" w:cs="Times New Roman"/>
           <w:szCs w:val="20"/>
         </w:rPr>
-        <w:t xml:space="preserve">                </w:t>
-      </w:r>
-      <w:r>
-        <w:rPr>
-          <w:rFonts w:ascii="Times New Roman" w:hAnsi="Times New Roman" w:cs="Times New Roman"/>
-          <w:szCs w:val="20"/>
-        </w:rPr>
-        <w:t>19</w:t>
+        <w:t xml:space="preserve">                19</w:t>
       </w:r>
       <w:r>
         <w:rPr>
@@ -2913,21 +2790,7 @@
         <w:rPr>
           <w:rFonts w:ascii="Times New Roman" w:hAnsi="Times New Roman" w:cs="Times New Roman"/>
         </w:rPr>
-        <w:t xml:space="preserve"> </w:t>
-      </w:r>
-      <w:proofErr w:type="spellStart"/>
-      <w:r>
-        <w:rPr>
-          <w:rFonts w:ascii="Times New Roman" w:hAnsi="Times New Roman" w:cs="Times New Roman"/>
-        </w:rPr>
-        <w:t>SpringBoot</w:t>
-      </w:r>
-      <w:proofErr w:type="spellEnd"/>
-      <w:r>
-        <w:rPr>
-          <w:rFonts w:ascii="Times New Roman" w:hAnsi="Times New Roman" w:cs="Times New Roman"/>
-        </w:rPr>
-        <w:t xml:space="preserve">, </w:t>
+        <w:t xml:space="preserve"> SpringBoot, </w:t>
       </w:r>
       <w:r>
         <w:rPr>
@@ -4455,21 +4318,7 @@
         <w:rPr>
           <w:rFonts w:ascii="Times New Roman" w:hAnsi="Times New Roman" w:cs="Times New Roman"/>
         </w:rPr>
-        <w:t>(</w:t>
-      </w:r>
-      <w:proofErr w:type="spellStart"/>
-      <w:r>
-        <w:rPr>
-          <w:rFonts w:ascii="Times New Roman" w:hAnsi="Times New Roman" w:cs="Times New Roman"/>
-        </w:rPr>
-        <w:t>FrontEnd</w:t>
-      </w:r>
-      <w:proofErr w:type="spellEnd"/>
-      <w:r>
-        <w:rPr>
-          <w:rFonts w:ascii="Times New Roman" w:hAnsi="Times New Roman" w:cs="Times New Roman"/>
-        </w:rPr>
-        <w:t>)</w:t>
+        <w:t>(FrontEnd)</w:t>
       </w:r>
       <w:r>
         <w:rPr>
@@ -4674,41 +4523,13 @@
         <w:rPr>
           <w:rFonts w:ascii="Times New Roman" w:hAnsi="Times New Roman" w:cs="Times New Roman"/>
         </w:rPr>
-        <w:t xml:space="preserve"> Website. Where I Worked for both </w:t>
-      </w:r>
-      <w:proofErr w:type="spellStart"/>
-      <w:r>
-        <w:rPr>
-          <w:rFonts w:ascii="Times New Roman" w:hAnsi="Times New Roman" w:cs="Times New Roman"/>
-        </w:rPr>
-        <w:t>FrontEnd</w:t>
-      </w:r>
-      <w:proofErr w:type="spellEnd"/>
-      <w:r>
-        <w:rPr>
-          <w:rFonts w:ascii="Times New Roman" w:hAnsi="Times New Roman" w:cs="Times New Roman"/>
-        </w:rPr>
-        <w:t xml:space="preserve"> and </w:t>
-      </w:r>
-      <w:proofErr w:type="spellStart"/>
-      <w:r>
-        <w:rPr>
-          <w:rFonts w:ascii="Times New Roman" w:hAnsi="Times New Roman" w:cs="Times New Roman"/>
-        </w:rPr>
-        <w:t>Back</w:t>
-      </w:r>
-      <w:r>
-        <w:rPr>
-          <w:rFonts w:ascii="Times New Roman" w:hAnsi="Times New Roman" w:cs="Times New Roman"/>
-        </w:rPr>
-        <w:t>End</w:t>
-      </w:r>
-      <w:proofErr w:type="spellEnd"/>
-      <w:r>
-        <w:rPr>
-          <w:rFonts w:ascii="Times New Roman" w:hAnsi="Times New Roman" w:cs="Times New Roman"/>
-        </w:rPr>
-        <w:t xml:space="preserve"> Areas</w:t>
+        <w:t xml:space="preserve"> Website. Where I Worked for both FrontEnd and Back</w:t>
+      </w:r>
+      <w:r>
+        <w:rPr>
+          <w:rFonts w:ascii="Times New Roman" w:hAnsi="Times New Roman" w:cs="Times New Roman"/>
+        </w:rPr>
+        <w:t>End Areas</w:t>
       </w:r>
       <w:r>
         <w:rPr>
@@ -4764,7 +4585,6 @@
         </w:rPr>
         <w:t xml:space="preserve">eatures and </w:t>
       </w:r>
-      <w:proofErr w:type="spellStart"/>
       <w:r>
         <w:rPr>
           <w:rFonts w:ascii="Times New Roman" w:hAnsi="Times New Roman" w:cs="Times New Roman"/>
@@ -4775,14 +4595,7 @@
         <w:rPr>
           <w:rFonts w:ascii="Times New Roman" w:hAnsi="Times New Roman" w:cs="Times New Roman"/>
         </w:rPr>
-        <w:t>unctionalites</w:t>
-      </w:r>
-      <w:proofErr w:type="spellEnd"/>
-      <w:r>
-        <w:rPr>
-          <w:rFonts w:ascii="Times New Roman" w:hAnsi="Times New Roman" w:cs="Times New Roman"/>
-        </w:rPr>
-        <w:t xml:space="preserve"> of the Web page</w:t>
+        <w:t>unctionalites of the Web page</w:t>
       </w:r>
       <w:r>
         <w:rPr>
@@ -4926,16 +4739,8 @@
         <w:rPr>
           <w:rFonts w:ascii="Times New Roman" w:hAnsi="Times New Roman" w:cs="Times New Roman"/>
         </w:rPr>
-        <w:t xml:space="preserve"> without Using any </w:t>
-      </w:r>
-      <w:proofErr w:type="spellStart"/>
-      <w:r>
-        <w:rPr>
-          <w:rFonts w:ascii="Times New Roman" w:hAnsi="Times New Roman" w:cs="Times New Roman"/>
-        </w:rPr>
-        <w:t>BootStrap</w:t>
-      </w:r>
-      <w:proofErr w:type="spellEnd"/>
+        <w:t xml:space="preserve"> without Using any BootStrap</w:t>
+      </w:r>
       <w:r>
         <w:rPr>
           <w:rFonts w:ascii="Times New Roman" w:hAnsi="Times New Roman" w:cs="Times New Roman"/>
@@ -4967,39 +4772,17 @@
         </w:rPr>
         <w:t xml:space="preserve">Worked On the </w:t>
       </w:r>
-      <w:proofErr w:type="spellStart"/>
-      <w:r>
-        <w:rPr>
-          <w:rFonts w:ascii="Times New Roman" w:hAnsi="Times New Roman" w:cs="Times New Roman"/>
-        </w:rPr>
-        <w:t>BackEnd</w:t>
-      </w:r>
-      <w:proofErr w:type="spellEnd"/>
-      <w:r>
-        <w:rPr>
-          <w:rFonts w:ascii="Times New Roman" w:hAnsi="Times New Roman" w:cs="Times New Roman"/>
-        </w:rPr>
-        <w:t xml:space="preserve"> Part using Core Java and Spring, Created the </w:t>
-      </w:r>
-      <w:r>
-        <w:rPr>
-          <w:rFonts w:ascii="Times New Roman" w:hAnsi="Times New Roman" w:cs="Times New Roman"/>
-        </w:rPr>
-        <w:t xml:space="preserve">Service to render the Sales Products of the </w:t>
-      </w:r>
-      <w:proofErr w:type="spellStart"/>
-      <w:r>
-        <w:rPr>
-          <w:rFonts w:ascii="Times New Roman" w:hAnsi="Times New Roman" w:cs="Times New Roman"/>
-        </w:rPr>
-        <w:t>Wesites</w:t>
-      </w:r>
-      <w:proofErr w:type="spellEnd"/>
-      <w:r>
-        <w:rPr>
-          <w:rFonts w:ascii="Times New Roman" w:hAnsi="Times New Roman" w:cs="Times New Roman"/>
-        </w:rPr>
-        <w:t xml:space="preserve"> according to the User </w:t>
+      <w:r>
+        <w:rPr>
+          <w:rFonts w:ascii="Times New Roman" w:hAnsi="Times New Roman" w:cs="Times New Roman"/>
+        </w:rPr>
+        <w:t xml:space="preserve">BackEnd Part using Core Java and Spring, Created the </w:t>
+      </w:r>
+      <w:r>
+        <w:rPr>
+          <w:rFonts w:ascii="Times New Roman" w:hAnsi="Times New Roman" w:cs="Times New Roman"/>
+        </w:rPr>
+        <w:t xml:space="preserve">Service to render the Sales Products of the Wesites according to the User </w:t>
       </w:r>
       <w:r>
         <w:rPr>
@@ -5174,23 +4957,13 @@
         </w:rPr>
         <w:t xml:space="preserve">Engineering, from </w:t>
       </w:r>
-      <w:proofErr w:type="spellStart"/>
-      <w:r>
-        <w:rPr>
-          <w:rFonts w:ascii="Times New Roman" w:hAnsi="Times New Roman" w:cs="Times New Roman"/>
-          <w:b/>
-          <w:bCs/>
-        </w:rPr>
-        <w:t>Siddaganga</w:t>
-      </w:r>
-      <w:proofErr w:type="spellEnd"/>
-      <w:r>
-        <w:rPr>
-          <w:rFonts w:ascii="Times New Roman" w:hAnsi="Times New Roman" w:cs="Times New Roman"/>
-          <w:b/>
-          <w:bCs/>
-        </w:rPr>
-        <w:t xml:space="preserve"> Institute</w:t>
+      <w:r>
+        <w:rPr>
+          <w:rFonts w:ascii="Times New Roman" w:hAnsi="Times New Roman" w:cs="Times New Roman"/>
+          <w:b/>
+          <w:bCs/>
+        </w:rPr>
+        <w:t>Siddaganga Institute</w:t>
       </w:r>
       <w:r>
         <w:rPr>
@@ -8666,6 +8439,7 @@
   <w:style w:type="character" w:default="1" w:styleId="DefaultParagraphFont">
     <w:name w:val="Default Paragraph Font"/>
     <w:uiPriority w:val="1"/>
+    <w:semiHidden/>
     <w:unhideWhenUsed/>
   </w:style>
   <w:style w:type="table" w:default="1" w:styleId="TableNormal">

</xml_diff>